<commit_message>
update report and outputs
</commit_message>
<xml_diff>
--- a/report.docx
+++ b/report.docx
@@ -890,7 +890,7 @@
       <w:pPr>
         <w:bidi/>
         <w:rPr>
-          <w:rFonts w:ascii="Cambria" w:hAnsi="Cambria" w:cs="B Nazanin" w:hint="cs"/>
+          <w:rFonts w:ascii="Cambria" w:hAnsi="Cambria" w:cs="B Nazanin"/>
           <w:color w:val="000000" w:themeColor="text1"/>
           <w:sz w:val="28"/>
           <w:szCs w:val="28"/>
@@ -1063,7 +1063,18 @@
           <w:rtl/>
           <w:lang w:bidi="fa-IR"/>
         </w:rPr>
-        <w:t xml:space="preserve"> همچنین تصاویر در پوشه </w:t>
+        <w:t xml:space="preserve"> </w:t>
+      </w:r>
+      <w:r>
+        <w:rPr>
+          <w:rFonts w:ascii="Cambria" w:hAnsi="Cambria" w:cs="B Nazanin" w:hint="cs"/>
+          <w:color w:val="000000" w:themeColor="text1"/>
+          <w:sz w:val="28"/>
+          <w:szCs w:val="28"/>
+          <w:rtl/>
+          <w:lang w:bidi="fa-IR"/>
+        </w:rPr>
+        <w:t xml:space="preserve">خروجی های مربوط به تاخیر ها و تصاویر نیز در پوشه ی </w:t>
       </w:r>
       <w:proofErr w:type="spellStart"/>
       <w:r>
@@ -1074,21 +1085,11 @@
           <w:szCs w:val="28"/>
           <w:lang w:bidi="fa-IR"/>
         </w:rPr>
-        <w:t>cmos</w:t>
+        <w:t>cmos_outputs</w:t>
       </w:r>
       <w:proofErr w:type="spellEnd"/>
       <w:r>
         <w:rPr>
-          <w:rFonts w:ascii="Cambria" w:hAnsi="Cambria" w:cs="B Nazanin"/>
-          <w:color w:val="000000" w:themeColor="text1"/>
-          <w:sz w:val="28"/>
-          <w:szCs w:val="28"/>
-          <w:lang w:bidi="fa-IR"/>
-        </w:rPr>
-        <w:t xml:space="preserve">-photos </w:t>
-      </w:r>
-      <w:r>
-        <w:rPr>
           <w:rFonts w:ascii="Cambria" w:hAnsi="Cambria" w:cs="B Nazanin" w:hint="cs"/>
           <w:color w:val="000000" w:themeColor="text1"/>
           <w:sz w:val="28"/>
@@ -1107,20 +1108,7 @@
           <w:rtl/>
           <w:lang w:bidi="fa-IR"/>
         </w:rPr>
-        <w:t xml:space="preserve"> همچنین خروجی های مورد انتظار به ازای</w:t>
-      </w:r>
-      <w:bookmarkStart w:id="0" w:name="_GoBack"/>
-      <w:bookmarkEnd w:id="0"/>
-      <w:r>
-        <w:rPr>
-          <w:rFonts w:ascii="Cambria" w:hAnsi="Cambria" w:cs="B Nazanin" w:hint="cs"/>
-          <w:color w:val="000000" w:themeColor="text1"/>
-          <w:sz w:val="28"/>
-          <w:szCs w:val="28"/>
-          <w:rtl/>
-          <w:lang w:bidi="fa-IR"/>
-        </w:rPr>
-        <w:t xml:space="preserve"> هر ورودی در جدول زیر قابل ملاحظه است.</w:t>
+        <w:t xml:space="preserve"> همچنین خروجی های مورد انتظار به ازای هر ورودی در جدول زیر قابل ملاحظه است.</w:t>
       </w:r>
     </w:p>
     <w:p>
@@ -1204,7 +1192,17 @@
                 <w:szCs w:val="28"/>
                 <w:lang w:bidi="fa-IR"/>
               </w:rPr>
-              <w:t>XY</w:t>
+              <w:t>X</w:t>
+            </w:r>
+            <w:r>
+              <w:rPr>
+                <w:rFonts w:ascii="Cambria" w:hAnsi="Cambria" w:cs="B Nazanin"/>
+                <w:color w:val="000000" w:themeColor="text1"/>
+                <w:sz w:val="28"/>
+                <w:szCs w:val="28"/>
+                <w:lang w:bidi="fa-IR"/>
+              </w:rPr>
+              <w:t>A</w:t>
             </w:r>
           </w:p>
           <w:p>
@@ -2248,153 +2246,6 @@
           <w:lang w:bidi="fa-IR"/>
         </w:rPr>
       </w:pPr>
-      <w:proofErr w:type="spellStart"/>
-      <w:r>
-        <w:rPr>
-          <w:rFonts w:ascii="Cambria" w:hAnsi="Cambria" w:cs="B Nazanin" w:hint="cs"/>
-          <w:color w:val="000000" w:themeColor="text1"/>
-          <w:sz w:val="28"/>
-          <w:szCs w:val="28"/>
-          <w:rtl/>
-          <w:lang w:bidi="fa-IR"/>
-        </w:rPr>
-        <w:t>دیکودر</w:t>
-      </w:r>
-      <w:proofErr w:type="spellEnd"/>
-      <w:r>
-        <w:rPr>
-          <w:rFonts w:ascii="Cambria" w:hAnsi="Cambria" w:cs="B Nazanin" w:hint="cs"/>
-          <w:color w:val="000000" w:themeColor="text1"/>
-          <w:sz w:val="28"/>
-          <w:szCs w:val="28"/>
-          <w:rtl/>
-          <w:lang w:bidi="fa-IR"/>
-        </w:rPr>
-        <w:t xml:space="preserve"> با منطق </w:t>
-      </w:r>
-      <w:r>
-        <w:rPr>
-          <w:rFonts w:ascii="Cambria" w:hAnsi="Cambria" w:cs="B Nazanin"/>
-          <w:color w:val="000000" w:themeColor="text1"/>
-          <w:sz w:val="28"/>
-          <w:szCs w:val="28"/>
-          <w:lang w:bidi="fa-IR"/>
-        </w:rPr>
-        <w:t>pseudo-</w:t>
-      </w:r>
-      <w:proofErr w:type="spellStart"/>
-      <w:r>
-        <w:rPr>
-          <w:rFonts w:ascii="Cambria" w:hAnsi="Cambria" w:cs="B Nazanin"/>
-          <w:color w:val="000000" w:themeColor="text1"/>
-          <w:sz w:val="28"/>
-          <w:szCs w:val="28"/>
-          <w:lang w:bidi="fa-IR"/>
-        </w:rPr>
-        <w:t>nmos</w:t>
-      </w:r>
-      <w:proofErr w:type="spellEnd"/>
-      <w:r>
-        <w:rPr>
-          <w:rFonts w:ascii="Cambria" w:hAnsi="Cambria" w:cs="B Nazanin"/>
-          <w:color w:val="000000" w:themeColor="text1"/>
-          <w:sz w:val="28"/>
-          <w:szCs w:val="28"/>
-          <w:lang w:bidi="fa-IR"/>
-        </w:rPr>
-        <w:t xml:space="preserve"> </w:t>
-      </w:r>
-      <w:r>
-        <w:rPr>
-          <w:rFonts w:ascii="Cambria" w:hAnsi="Cambria" w:cs="B Nazanin" w:hint="cs"/>
-          <w:color w:val="000000" w:themeColor="text1"/>
-          <w:sz w:val="28"/>
-          <w:szCs w:val="28"/>
-          <w:rtl/>
-          <w:lang w:bidi="fa-IR"/>
-        </w:rPr>
-        <w:t xml:space="preserve"> در فایل </w:t>
-      </w:r>
-      <w:proofErr w:type="spellStart"/>
-      <w:r>
-        <w:rPr>
-          <w:rFonts w:ascii="Cambria" w:hAnsi="Cambria" w:cs="B Nazanin"/>
-          <w:color w:val="000000" w:themeColor="text1"/>
-          <w:sz w:val="28"/>
-          <w:szCs w:val="28"/>
-          <w:lang w:bidi="fa-IR"/>
-        </w:rPr>
-        <w:t>decoder_pseudonmos</w:t>
-      </w:r>
-      <w:proofErr w:type="spellEnd"/>
-      <w:r>
-        <w:rPr>
-          <w:rFonts w:ascii="Cambria" w:hAnsi="Cambria" w:cs="B Nazanin"/>
-          <w:color w:val="000000" w:themeColor="text1"/>
-          <w:sz w:val="28"/>
-          <w:szCs w:val="28"/>
-          <w:lang w:bidi="fa-IR"/>
-        </w:rPr>
-        <w:t xml:space="preserve"> </w:t>
-      </w:r>
-      <w:r>
-        <w:rPr>
-          <w:rFonts w:ascii="Cambria" w:hAnsi="Cambria" w:cs="B Nazanin" w:hint="cs"/>
-          <w:color w:val="000000" w:themeColor="text1"/>
-          <w:sz w:val="28"/>
-          <w:szCs w:val="28"/>
-          <w:rtl/>
-          <w:lang w:bidi="fa-IR"/>
-        </w:rPr>
-        <w:t xml:space="preserve"> پیاده سازی شده است. خروجی مدار به </w:t>
-      </w:r>
-      <w:proofErr w:type="spellStart"/>
-      <w:r>
-        <w:rPr>
-          <w:rFonts w:ascii="Cambria" w:hAnsi="Cambria" w:cs="B Nazanin" w:hint="cs"/>
-          <w:color w:val="000000" w:themeColor="text1"/>
-          <w:sz w:val="28"/>
-          <w:szCs w:val="28"/>
-          <w:rtl/>
-          <w:lang w:bidi="fa-IR"/>
-        </w:rPr>
-        <w:t>ازای</w:t>
-      </w:r>
-      <w:proofErr w:type="spellEnd"/>
-      <w:r>
-        <w:rPr>
-          <w:rFonts w:ascii="Cambria" w:hAnsi="Cambria" w:cs="B Nazanin" w:hint="cs"/>
-          <w:color w:val="000000" w:themeColor="text1"/>
-          <w:sz w:val="28"/>
-          <w:szCs w:val="28"/>
-          <w:rtl/>
-          <w:lang w:bidi="fa-IR"/>
-        </w:rPr>
-        <w:t xml:space="preserve"> چهار ترکیب ورودی مختلف نیز در شکل های </w:t>
-      </w:r>
-      <w:r>
-        <w:rPr>
-          <w:rFonts w:ascii="Cambria" w:hAnsi="Cambria" w:cs="B Nazanin" w:hint="cs"/>
-          <w:color w:val="000000" w:themeColor="text1"/>
-          <w:sz w:val="28"/>
-          <w:szCs w:val="28"/>
-          <w:rtl/>
-          <w:lang w:bidi="fa-IR"/>
-        </w:rPr>
-        <w:t>۶،۷،۸،۹ قابل مشاهده است.</w:t>
-      </w:r>
-    </w:p>
-    <w:p>
-      <w:pPr>
-        <w:bidi/>
-        <w:rPr>
-          <w:rFonts w:ascii="Cambria" w:hAnsi="Cambria" w:cs="B Nazanin"/>
-          <w:color w:val="000000" w:themeColor="text1"/>
-          <w:sz w:val="28"/>
-          <w:szCs w:val="28"/>
-          <w:lang w:bidi="fa-IR"/>
-        </w:rPr>
-      </w:pPr>
     </w:p>
     <w:p>
       <w:pPr>
@@ -2461,6 +2312,121 @@
           <w:lang w:bidi="fa-IR"/>
         </w:rPr>
       </w:pPr>
+    </w:p>
+    <w:p>
+      <w:pPr>
+        <w:bidi/>
+        <w:rPr>
+          <w:rFonts w:ascii="Cambria" w:hAnsi="Cambria" w:cs="B Nazanin"/>
+          <w:color w:val="000000" w:themeColor="text1"/>
+          <w:sz w:val="28"/>
+          <w:szCs w:val="28"/>
+          <w:rtl/>
+          <w:lang w:bidi="fa-IR"/>
+        </w:rPr>
+      </w:pPr>
+      <w:proofErr w:type="spellStart"/>
+      <w:r>
+        <w:rPr>
+          <w:rFonts w:ascii="Cambria" w:hAnsi="Cambria" w:cs="B Nazanin" w:hint="cs"/>
+          <w:color w:val="000000" w:themeColor="text1"/>
+          <w:sz w:val="28"/>
+          <w:szCs w:val="28"/>
+          <w:rtl/>
+          <w:lang w:bidi="fa-IR"/>
+        </w:rPr>
+        <w:t>دیکودر</w:t>
+      </w:r>
+      <w:proofErr w:type="spellEnd"/>
+      <w:r>
+        <w:rPr>
+          <w:rFonts w:ascii="Cambria" w:hAnsi="Cambria" w:cs="B Nazanin" w:hint="cs"/>
+          <w:color w:val="000000" w:themeColor="text1"/>
+          <w:sz w:val="28"/>
+          <w:szCs w:val="28"/>
+          <w:rtl/>
+          <w:lang w:bidi="fa-IR"/>
+        </w:rPr>
+        <w:t xml:space="preserve"> با منطق </w:t>
+      </w:r>
+      <w:r>
+        <w:rPr>
+          <w:rFonts w:ascii="Cambria" w:hAnsi="Cambria" w:cs="B Nazanin"/>
+          <w:color w:val="000000" w:themeColor="text1"/>
+          <w:sz w:val="28"/>
+          <w:szCs w:val="28"/>
+          <w:lang w:bidi="fa-IR"/>
+        </w:rPr>
+        <w:t>pseudo-</w:t>
+      </w:r>
+      <w:proofErr w:type="spellStart"/>
+      <w:r>
+        <w:rPr>
+          <w:rFonts w:ascii="Cambria" w:hAnsi="Cambria" w:cs="B Nazanin"/>
+          <w:color w:val="000000" w:themeColor="text1"/>
+          <w:sz w:val="28"/>
+          <w:szCs w:val="28"/>
+          <w:lang w:bidi="fa-IR"/>
+        </w:rPr>
+        <w:t>nmos</w:t>
+      </w:r>
+      <w:proofErr w:type="spellEnd"/>
+      <w:r>
+        <w:rPr>
+          <w:rFonts w:ascii="Cambria" w:hAnsi="Cambria" w:cs="B Nazanin"/>
+          <w:color w:val="000000" w:themeColor="text1"/>
+          <w:sz w:val="28"/>
+          <w:szCs w:val="28"/>
+          <w:lang w:bidi="fa-IR"/>
+        </w:rPr>
+        <w:t xml:space="preserve"> </w:t>
+      </w:r>
+      <w:r>
+        <w:rPr>
+          <w:rFonts w:ascii="Cambria" w:hAnsi="Cambria" w:cs="B Nazanin" w:hint="cs"/>
+          <w:color w:val="000000" w:themeColor="text1"/>
+          <w:sz w:val="28"/>
+          <w:szCs w:val="28"/>
+          <w:rtl/>
+          <w:lang w:bidi="fa-IR"/>
+        </w:rPr>
+        <w:t xml:space="preserve"> در فایل </w:t>
+      </w:r>
+      <w:proofErr w:type="spellStart"/>
+      <w:r>
+        <w:rPr>
+          <w:rFonts w:ascii="Cambria" w:hAnsi="Cambria" w:cs="B Nazanin"/>
+          <w:color w:val="000000" w:themeColor="text1"/>
+          <w:sz w:val="28"/>
+          <w:szCs w:val="28"/>
+          <w:lang w:bidi="fa-IR"/>
+        </w:rPr>
+        <w:t>decoder_pseudonmos</w:t>
+      </w:r>
+      <w:proofErr w:type="spellEnd"/>
+      <w:r>
+        <w:rPr>
+          <w:rFonts w:ascii="Cambria" w:hAnsi="Cambria" w:cs="B Nazanin"/>
+          <w:color w:val="000000" w:themeColor="text1"/>
+          <w:sz w:val="28"/>
+          <w:szCs w:val="28"/>
+          <w:lang w:bidi="fa-IR"/>
+        </w:rPr>
+        <w:t xml:space="preserve"> </w:t>
+      </w:r>
+      <w:r>
+        <w:rPr>
+          <w:rFonts w:ascii="Cambria" w:hAnsi="Cambria" w:cs="B Nazanin" w:hint="cs"/>
+          <w:color w:val="000000" w:themeColor="text1"/>
+          <w:sz w:val="28"/>
+          <w:szCs w:val="28"/>
+          <w:rtl/>
+          <w:lang w:bidi="fa-IR"/>
+        </w:rPr>
+        <w:t xml:space="preserve"> پیاده سازی شده است. </w:t>
+      </w:r>
+      <w:bookmarkStart w:id="0" w:name="_GoBack"/>
+      <w:bookmarkEnd w:id="0"/>
     </w:p>
     <w:p>
       <w:pPr>
@@ -3879,7 +3845,7 @@
       <w:pPr>
         <w:bidi/>
         <w:rPr>
-          <w:rFonts w:ascii="Cambria" w:hAnsi="Cambria" w:cs="B Nazanin"/>
+          <w:rFonts w:ascii="Cambria" w:hAnsi="Cambria" w:cs="B Nazanin" w:hint="cs"/>
           <w:color w:val="000000" w:themeColor="text1"/>
           <w:sz w:val="32"/>
           <w:szCs w:val="32"/>
@@ -3973,7 +3939,60 @@
           <w:rtl/>
           <w:lang w:bidi="fa-IR"/>
         </w:rPr>
-        <w:t xml:space="preserve"> همانطور که مشاهده می شود بین هر دو </w:t>
+        <w:t xml:space="preserve"> همانطور که مشاهده می شود</w:t>
+      </w:r>
+      <w:r>
+        <w:rPr>
+          <w:rFonts w:ascii="Cambria" w:hAnsi="Cambria" w:cs="B Nazanin" w:hint="cs"/>
+          <w:color w:val="000000" w:themeColor="text1"/>
+          <w:sz w:val="32"/>
+          <w:szCs w:val="32"/>
+          <w:rtl/>
+          <w:lang w:bidi="fa-IR"/>
+        </w:rPr>
+        <w:t xml:space="preserve"> دو </w:t>
+      </w:r>
+      <w:r>
+        <w:rPr>
+          <w:rFonts w:ascii="Cambria" w:hAnsi="Cambria" w:cs="B Nazanin"/>
+          <w:color w:val="000000" w:themeColor="text1"/>
+          <w:sz w:val="32"/>
+          <w:szCs w:val="32"/>
+          <w:lang w:bidi="fa-IR"/>
+        </w:rPr>
+        <w:t xml:space="preserve">and </w:t>
+      </w:r>
+      <w:r>
+        <w:rPr>
+          <w:rFonts w:ascii="Cambria" w:hAnsi="Cambria" w:cs="B Nazanin" w:hint="cs"/>
+          <w:color w:val="000000" w:themeColor="text1"/>
+          <w:sz w:val="32"/>
+          <w:szCs w:val="32"/>
+          <w:rtl/>
+          <w:lang w:bidi="fa-IR"/>
+        </w:rPr>
+        <w:t xml:space="preserve"> به صورت </w:t>
+      </w:r>
+      <w:r>
+        <w:rPr>
+          <w:rFonts w:ascii="Cambria" w:hAnsi="Cambria" w:cs="B Nazanin"/>
+          <w:color w:val="000000" w:themeColor="text1"/>
+          <w:sz w:val="32"/>
+          <w:szCs w:val="32"/>
+          <w:lang w:bidi="fa-IR"/>
+        </w:rPr>
+        <w:t xml:space="preserve">dynamic </w:t>
+      </w:r>
+      <w:r>
+        <w:rPr>
+          <w:rFonts w:ascii="Cambria" w:hAnsi="Cambria" w:cs="B Nazanin" w:hint="cs"/>
+          <w:color w:val="000000" w:themeColor="text1"/>
+          <w:sz w:val="32"/>
+          <w:szCs w:val="32"/>
+          <w:rtl/>
+          <w:lang w:bidi="fa-IR"/>
+        </w:rPr>
+        <w:t xml:space="preserve">پیاده سازی شده </w:t>
       </w:r>
       <w:proofErr w:type="spellStart"/>
       <w:r>
@@ -3985,7 +4004,7 @@
           <w:rtl/>
           <w:lang w:bidi="fa-IR"/>
         </w:rPr>
-        <w:t>استیج</w:t>
+        <w:t>اند</w:t>
       </w:r>
       <w:proofErr w:type="spellEnd"/>
       <w:r>
@@ -3997,32 +4016,189 @@
           <w:rtl/>
           <w:lang w:bidi="fa-IR"/>
         </w:rPr>
-        <w:t xml:space="preserve"> از یک </w:t>
-      </w:r>
-      <w:r>
-        <w:rPr>
-          <w:rFonts w:ascii="Cambria" w:hAnsi="Cambria" w:cs="B Nazanin"/>
-          <w:color w:val="000000" w:themeColor="text1"/>
-          <w:sz w:val="32"/>
-          <w:szCs w:val="32"/>
-          <w:lang w:bidi="fa-IR"/>
-        </w:rPr>
-        <w:t xml:space="preserve">static inverter </w:t>
-      </w:r>
-      <w:r>
-        <w:rPr>
-          <w:rFonts w:ascii="Cambria" w:hAnsi="Cambria" w:cs="B Nazanin" w:hint="cs"/>
-          <w:color w:val="000000" w:themeColor="text1"/>
-          <w:sz w:val="32"/>
-          <w:szCs w:val="32"/>
-          <w:rtl/>
-          <w:lang w:bidi="fa-IR"/>
-        </w:rPr>
-        <w:t xml:space="preserve"> استفاده شده است. پیاده سازی این بخش در فایل </w:t>
+        <w:t>.</w:t>
+      </w:r>
+      <w:r>
+        <w:rPr>
+          <w:rFonts w:ascii="Cambria" w:hAnsi="Cambria" w:cs="B Nazanin" w:hint="cs"/>
+          <w:color w:val="000000" w:themeColor="text1"/>
+          <w:sz w:val="32"/>
+          <w:szCs w:val="32"/>
+          <w:rtl/>
+          <w:lang w:bidi="fa-IR"/>
+        </w:rPr>
+        <w:t xml:space="preserve"> با توجه به اینکه در </w:t>
+      </w:r>
+      <w:r>
+        <w:rPr>
+          <w:rFonts w:ascii="Cambria" w:hAnsi="Cambria" w:cs="B Nazanin"/>
+          <w:color w:val="000000" w:themeColor="text1"/>
+          <w:sz w:val="32"/>
+          <w:szCs w:val="32"/>
+          <w:lang w:bidi="fa-IR"/>
+        </w:rPr>
+        <w:t xml:space="preserve">domino </w:t>
+      </w:r>
+      <w:r>
+        <w:rPr>
+          <w:rFonts w:ascii="Cambria" w:hAnsi="Cambria" w:cs="B Nazanin" w:hint="cs"/>
+          <w:color w:val="000000" w:themeColor="text1"/>
+          <w:sz w:val="32"/>
+          <w:szCs w:val="32"/>
+          <w:rtl/>
+          <w:lang w:bidi="fa-IR"/>
+        </w:rPr>
+        <w:t xml:space="preserve"> </w:t>
       </w:r>
       <w:proofErr w:type="spellStart"/>
       <w:r>
         <w:rPr>
+          <w:rFonts w:ascii="Cambria" w:hAnsi="Cambria" w:cs="B Nazanin" w:hint="cs"/>
+          <w:color w:val="000000" w:themeColor="text1"/>
+          <w:sz w:val="32"/>
+          <w:szCs w:val="32"/>
+          <w:rtl/>
+          <w:lang w:bidi="fa-IR"/>
+        </w:rPr>
+        <w:t>گیت</w:t>
+      </w:r>
+      <w:proofErr w:type="spellEnd"/>
+      <w:r>
+        <w:rPr>
+          <w:rFonts w:ascii="Cambria" w:hAnsi="Cambria" w:cs="B Nazanin" w:hint="cs"/>
+          <w:color w:val="000000" w:themeColor="text1"/>
+          <w:sz w:val="32"/>
+          <w:szCs w:val="32"/>
+          <w:rtl/>
+          <w:lang w:bidi="fa-IR"/>
+        </w:rPr>
+        <w:t xml:space="preserve"> </w:t>
+      </w:r>
+      <w:r>
+        <w:rPr>
+          <w:rFonts w:ascii="Cambria" w:hAnsi="Cambria" w:cs="B Nazanin"/>
+          <w:color w:val="000000" w:themeColor="text1"/>
+          <w:sz w:val="32"/>
+          <w:szCs w:val="32"/>
+          <w:lang w:bidi="fa-IR"/>
+        </w:rPr>
+        <w:t xml:space="preserve">not </w:t>
+      </w:r>
+      <w:r>
+        <w:rPr>
+          <w:rFonts w:ascii="Cambria" w:hAnsi="Cambria" w:cs="B Nazanin" w:hint="cs"/>
+          <w:color w:val="000000" w:themeColor="text1"/>
+          <w:sz w:val="32"/>
+          <w:szCs w:val="32"/>
+          <w:rtl/>
+          <w:lang w:bidi="fa-IR"/>
+        </w:rPr>
+        <w:t xml:space="preserve"> نداریم دو </w:t>
+      </w:r>
+      <w:proofErr w:type="spellStart"/>
+      <w:r>
+        <w:rPr>
+          <w:rFonts w:ascii="Cambria" w:hAnsi="Cambria" w:cs="B Nazanin" w:hint="cs"/>
+          <w:color w:val="000000" w:themeColor="text1"/>
+          <w:sz w:val="32"/>
+          <w:szCs w:val="32"/>
+          <w:rtl/>
+          <w:lang w:bidi="fa-IR"/>
+        </w:rPr>
+        <w:t>گیت</w:t>
+      </w:r>
+      <w:proofErr w:type="spellEnd"/>
+      <w:r>
+        <w:rPr>
+          <w:rFonts w:ascii="Cambria" w:hAnsi="Cambria" w:cs="B Nazanin" w:hint="cs"/>
+          <w:color w:val="000000" w:themeColor="text1"/>
+          <w:sz w:val="32"/>
+          <w:szCs w:val="32"/>
+          <w:rtl/>
+          <w:lang w:bidi="fa-IR"/>
+        </w:rPr>
+        <w:t xml:space="preserve"> </w:t>
+      </w:r>
+      <w:r>
+        <w:rPr>
+          <w:rFonts w:ascii="Cambria" w:hAnsi="Cambria" w:cs="B Nazanin"/>
+          <w:color w:val="000000" w:themeColor="text1"/>
+          <w:sz w:val="32"/>
+          <w:szCs w:val="32"/>
+          <w:lang w:bidi="fa-IR"/>
+        </w:rPr>
+        <w:t xml:space="preserve">not </w:t>
+      </w:r>
+      <w:r>
+        <w:rPr>
+          <w:rFonts w:ascii="Cambria" w:hAnsi="Cambria" w:cs="B Nazanin" w:hint="cs"/>
+          <w:color w:val="000000" w:themeColor="text1"/>
+          <w:sz w:val="32"/>
+          <w:szCs w:val="32"/>
+          <w:rtl/>
+          <w:lang w:bidi="fa-IR"/>
+        </w:rPr>
+        <w:t xml:space="preserve"> به صورت </w:t>
+      </w:r>
+      <w:r>
+        <w:rPr>
+          <w:rFonts w:ascii="Cambria" w:hAnsi="Cambria" w:cs="B Nazanin"/>
+          <w:color w:val="000000" w:themeColor="text1"/>
+          <w:sz w:val="32"/>
+          <w:szCs w:val="32"/>
+          <w:lang w:bidi="fa-IR"/>
+        </w:rPr>
+        <w:t xml:space="preserve">static </w:t>
+      </w:r>
+      <w:r>
+        <w:rPr>
+          <w:rFonts w:ascii="Cambria" w:hAnsi="Cambria" w:cs="B Nazanin" w:hint="cs"/>
+          <w:color w:val="000000" w:themeColor="text1"/>
+          <w:sz w:val="32"/>
+          <w:szCs w:val="32"/>
+          <w:rtl/>
+          <w:lang w:bidi="fa-IR"/>
+        </w:rPr>
+        <w:t xml:space="preserve"> قرار داده شده </w:t>
+      </w:r>
+      <w:proofErr w:type="spellStart"/>
+      <w:r>
+        <w:rPr>
+          <w:rFonts w:ascii="Cambria" w:hAnsi="Cambria" w:cs="B Nazanin" w:hint="cs"/>
+          <w:color w:val="000000" w:themeColor="text1"/>
+          <w:sz w:val="32"/>
+          <w:szCs w:val="32"/>
+          <w:rtl/>
+          <w:lang w:bidi="fa-IR"/>
+        </w:rPr>
+        <w:t>اند</w:t>
+      </w:r>
+      <w:proofErr w:type="spellEnd"/>
+      <w:r>
+        <w:rPr>
+          <w:rFonts w:ascii="Cambria" w:hAnsi="Cambria" w:cs="B Nazanin" w:hint="cs"/>
+          <w:color w:val="000000" w:themeColor="text1"/>
+          <w:sz w:val="32"/>
+          <w:szCs w:val="32"/>
+          <w:rtl/>
+          <w:lang w:bidi="fa-IR"/>
+        </w:rPr>
+        <w:t>.</w:t>
+      </w:r>
+      <w:r>
+        <w:rPr>
+          <w:rFonts w:ascii="Cambria" w:hAnsi="Cambria" w:cs="B Nazanin" w:hint="cs"/>
+          <w:color w:val="000000" w:themeColor="text1"/>
+          <w:sz w:val="32"/>
+          <w:szCs w:val="32"/>
+          <w:rtl/>
+          <w:lang w:bidi="fa-IR"/>
+        </w:rPr>
+        <w:t xml:space="preserve"> پیاده سازی این بخش در فایل </w:t>
+      </w:r>
+      <w:proofErr w:type="spellStart"/>
+      <w:r>
+        <w:rPr>
           <w:rFonts w:ascii="Cambria" w:hAnsi="Cambria" w:cs="B Nazanin"/>
           <w:color w:val="000000" w:themeColor="text1"/>
           <w:sz w:val="32"/>
@@ -4043,35 +4219,126 @@
         </w:rPr>
         <w:t xml:space="preserve"> قابل مشاهده است. </w:t>
       </w:r>
-    </w:p>
-    <w:p>
-      <w:pPr>
-        <w:bidi/>
-        <w:rPr>
-          <w:rFonts w:ascii="Cambria" w:hAnsi="Cambria" w:cs="B Nazanin"/>
-          <w:color w:val="000000" w:themeColor="text1"/>
-          <w:sz w:val="32"/>
-          <w:szCs w:val="32"/>
-          <w:rtl/>
-          <w:lang w:bidi="fa-IR"/>
-        </w:rPr>
-      </w:pPr>
-    </w:p>
-    <w:p>
-      <w:pPr>
-        <w:bidi/>
-        <w:rPr>
-          <w:rFonts w:ascii="Cambria" w:hAnsi="Cambria" w:cs="B Nazanin"/>
-          <w:color w:val="000000" w:themeColor="text1"/>
-          <w:sz w:val="32"/>
-          <w:szCs w:val="32"/>
-          <w:rtl/>
-          <w:lang w:bidi="fa-IR"/>
-        </w:rPr>
-      </w:pPr>
-      <w:r>
-        <w:rPr>
-          <w:rFonts w:ascii="Cambria" w:hAnsi="Cambria" w:cs="B Nazanin" w:hint="cs"/>
+      <w:r>
+        <w:rPr>
+          <w:rFonts w:ascii="Cambria" w:hAnsi="Cambria" w:cs="B Nazanin" w:hint="cs"/>
+          <w:color w:val="000000" w:themeColor="text1"/>
+          <w:sz w:val="32"/>
+          <w:szCs w:val="32"/>
+          <w:rtl/>
+          <w:lang w:bidi="fa-IR"/>
+        </w:rPr>
+        <w:t>همچنین تصاویر و خروجی های مربوط به تاخیر ها در پوشه</w:t>
+      </w:r>
+      <w:r>
+        <w:rPr>
+          <w:rFonts w:ascii="Cambria" w:hAnsi="Cambria" w:cs="Times New Roman" w:hint="cs"/>
+          <w:color w:val="000000" w:themeColor="text1"/>
+          <w:sz w:val="32"/>
+          <w:szCs w:val="32"/>
+          <w:rtl/>
+          <w:lang w:bidi="fa-IR"/>
+        </w:rPr>
+        <w:t xml:space="preserve"> </w:t>
+      </w:r>
+      <w:r>
+        <w:rPr>
+          <w:rFonts w:ascii="B Nazanin" w:hAnsi="B Nazanin" w:cs="B Nazanin" w:hint="cs"/>
+          <w:color w:val="000000" w:themeColor="text1"/>
+          <w:sz w:val="32"/>
+          <w:szCs w:val="32"/>
+          <w:rtl/>
+          <w:lang w:bidi="fa-IR"/>
+        </w:rPr>
+        <w:t xml:space="preserve">ی </w:t>
+      </w:r>
+      <w:proofErr w:type="spellStart"/>
+      <w:r>
+        <w:rPr>
+          <w:rFonts w:ascii="Cambria" w:hAnsi="Cambria" w:cs="B Nazanin"/>
+          <w:color w:val="000000" w:themeColor="text1"/>
+          <w:sz w:val="32"/>
+          <w:szCs w:val="32"/>
+          <w:lang w:bidi="fa-IR"/>
+        </w:rPr>
+        <w:t>Dynamic_outputs</w:t>
+      </w:r>
+      <w:proofErr w:type="spellEnd"/>
+      <w:r>
+        <w:rPr>
+          <w:rFonts w:ascii="Cambria" w:hAnsi="Cambria" w:cs="B Nazanin"/>
+          <w:color w:val="000000" w:themeColor="text1"/>
+          <w:sz w:val="32"/>
+          <w:szCs w:val="32"/>
+          <w:lang w:bidi="fa-IR"/>
+        </w:rPr>
+        <w:t xml:space="preserve"> </w:t>
+      </w:r>
+      <w:r>
+        <w:rPr>
+          <w:rFonts w:ascii="Cambria" w:hAnsi="Cambria" w:cs="B Nazanin" w:hint="cs"/>
+          <w:color w:val="000000" w:themeColor="text1"/>
+          <w:sz w:val="32"/>
+          <w:szCs w:val="32"/>
+          <w:rtl/>
+          <w:lang w:bidi="fa-IR"/>
+        </w:rPr>
+        <w:t xml:space="preserve"> قرار داده شده </w:t>
+      </w:r>
+      <w:proofErr w:type="spellStart"/>
+      <w:r>
+        <w:rPr>
+          <w:rFonts w:ascii="Cambria" w:hAnsi="Cambria" w:cs="B Nazanin" w:hint="cs"/>
+          <w:color w:val="000000" w:themeColor="text1"/>
+          <w:sz w:val="32"/>
+          <w:szCs w:val="32"/>
+          <w:rtl/>
+          <w:lang w:bidi="fa-IR"/>
+        </w:rPr>
+        <w:t>اند</w:t>
+      </w:r>
+      <w:proofErr w:type="spellEnd"/>
+      <w:r>
+        <w:rPr>
+          <w:rFonts w:ascii="Cambria" w:hAnsi="Cambria" w:cs="B Nazanin" w:hint="cs"/>
+          <w:color w:val="000000" w:themeColor="text1"/>
+          <w:sz w:val="32"/>
+          <w:szCs w:val="32"/>
+          <w:rtl/>
+          <w:lang w:bidi="fa-IR"/>
+        </w:rPr>
+        <w:t>.</w:t>
+      </w:r>
+    </w:p>
+    <w:p>
+      <w:pPr>
+        <w:bidi/>
+        <w:rPr>
+          <w:rFonts w:ascii="Cambria" w:hAnsi="Cambria" w:cs="B Nazanin"/>
+          <w:color w:val="000000" w:themeColor="text1"/>
+          <w:sz w:val="32"/>
+          <w:szCs w:val="32"/>
+          <w:rtl/>
+          <w:lang w:bidi="fa-IR"/>
+        </w:rPr>
+      </w:pPr>
+    </w:p>
+    <w:p>
+      <w:pPr>
+        <w:bidi/>
+        <w:jc w:val="center"/>
+        <w:rPr>
+          <w:rFonts w:ascii="Cambria" w:hAnsi="Cambria" w:cs="B Nazanin"/>
+          <w:color w:val="000000" w:themeColor="text1"/>
+          <w:sz w:val="32"/>
+          <w:szCs w:val="32"/>
+          <w:rtl/>
+          <w:lang w:bidi="fa-IR"/>
+        </w:rPr>
+      </w:pPr>
+      <w:r>
+        <w:rPr>
+          <w:rFonts w:ascii="Cambria" w:hAnsi="Cambria" w:cs="B Nazanin"/>
           <w:noProof/>
           <w:color w:val="000000" w:themeColor="text1"/>
           <w:sz w:val="32"/>
@@ -4081,9 +4348,9 @@
         </w:rPr>
         <w:drawing>
           <wp:inline distT="0" distB="0" distL="0" distR="0">
-            <wp:extent cx="5727700" cy="4313555"/>
-            <wp:effectExtent l="0" t="0" r="0" b="4445"/>
-            <wp:docPr id="11" name="Picture 11"/>
+            <wp:extent cx="5005720" cy="5943600"/>
+            <wp:effectExtent l="0" t="0" r="0" b="0"/>
+            <wp:docPr id="12" name="Picture 12"/>
             <wp:cNvGraphicFramePr>
               <a:graphicFrameLocks xmlns:a="http://schemas.openxmlformats.org/drawingml/2006/main" noChangeAspect="1"/>
             </wp:cNvGraphicFramePr>
@@ -4091,7 +4358,7 @@
               <a:graphicData uri="http://schemas.openxmlformats.org/drawingml/2006/picture">
                 <pic:pic xmlns:pic="http://schemas.openxmlformats.org/drawingml/2006/picture">
                   <pic:nvPicPr>
-                    <pic:cNvPr id="11" name="photo_2018-11-17_19-18-09.jpg"/>
+                    <pic:cNvPr id="12" name="photo_2018-11-23_23-04-53.jpg"/>
                     <pic:cNvPicPr/>
                   </pic:nvPicPr>
                   <pic:blipFill>
@@ -4109,7 +4376,7 @@
                   <pic:spPr>
                     <a:xfrm>
                       <a:off x="0" y="0"/>
-                      <a:ext cx="5727700" cy="4313555"/>
+                      <a:ext cx="5022240" cy="5963215"/>
                     </a:xfrm>
                     <a:prstGeom prst="rect">
                       <a:avLst/>
@@ -4125,6 +4392,32 @@
     <w:p>
       <w:pPr>
         <w:bidi/>
+        <w:rPr>
+          <w:rFonts w:ascii="Cambria" w:hAnsi="Cambria" w:cs="B Nazanin"/>
+          <w:color w:val="000000" w:themeColor="text1"/>
+          <w:sz w:val="32"/>
+          <w:szCs w:val="32"/>
+          <w:rtl/>
+          <w:lang w:bidi="fa-IR"/>
+        </w:rPr>
+      </w:pPr>
+    </w:p>
+    <w:p>
+      <w:pPr>
+        <w:bidi/>
+        <w:rPr>
+          <w:rFonts w:ascii="Cambria" w:hAnsi="Cambria" w:cs="B Nazanin"/>
+          <w:color w:val="000000" w:themeColor="text1"/>
+          <w:sz w:val="32"/>
+          <w:szCs w:val="32"/>
+          <w:rtl/>
+          <w:lang w:bidi="fa-IR"/>
+        </w:rPr>
+      </w:pPr>
+    </w:p>
+    <w:p>
+      <w:pPr>
+        <w:bidi/>
         <w:jc w:val="center"/>
         <w:rPr>
           <w:rFonts w:ascii="Cambria" w:hAnsi="Cambria" w:cs="B Nazanin"/>
@@ -4182,9 +4475,713 @@
     </w:p>
     <w:p>
       <w:pPr>
-        <w:jc w:val="right"/>
+        <w:bidi/>
+        <w:jc w:val="center"/>
+        <w:rPr>
+          <w:rFonts w:ascii="Cambria" w:hAnsi="Cambria" w:cs="B Nazanin"/>
+          <w:color w:val="000000" w:themeColor="text1"/>
+          <w:sz w:val="32"/>
+          <w:szCs w:val="32"/>
+          <w:lang w:bidi="fa-IR"/>
+        </w:rPr>
+      </w:pPr>
+    </w:p>
+    <w:p>
+      <w:pPr>
+        <w:bidi/>
+        <w:jc w:val="center"/>
+        <w:rPr>
+          <w:rFonts w:ascii="Cambria" w:hAnsi="Cambria" w:cs="B Nazanin"/>
+          <w:color w:val="000000" w:themeColor="text1"/>
+          <w:sz w:val="32"/>
+          <w:szCs w:val="32"/>
+          <w:lang w:bidi="fa-IR"/>
+        </w:rPr>
+      </w:pPr>
+    </w:p>
+    <w:p>
+      <w:pPr>
+        <w:bidi/>
         <w:rPr>
           <w:rFonts w:ascii="B Nazanin" w:hAnsi="B Nazanin" w:cs="B Nazanin"/>
+          <w:color w:val="000000" w:themeColor="text1"/>
+          <w:sz w:val="32"/>
+          <w:szCs w:val="32"/>
+          <w:rtl/>
+          <w:lang w:bidi="fa-IR"/>
+        </w:rPr>
+      </w:pPr>
+      <w:r>
+        <w:rPr>
+          <w:rFonts w:ascii="B Nazanin" w:hAnsi="B Nazanin" w:cs="B Nazanin" w:hint="cs"/>
+          <w:color w:val="000000" w:themeColor="text1"/>
+          <w:sz w:val="32"/>
+          <w:szCs w:val="32"/>
+          <w:rtl/>
+          <w:lang w:bidi="fa-IR"/>
+        </w:rPr>
+        <w:t xml:space="preserve">نمونه خروجی های این ساختار به </w:t>
+      </w:r>
+      <w:proofErr w:type="spellStart"/>
+      <w:r>
+        <w:rPr>
+          <w:rFonts w:ascii="B Nazanin" w:hAnsi="B Nazanin" w:cs="B Nazanin" w:hint="cs"/>
+          <w:color w:val="000000" w:themeColor="text1"/>
+          <w:sz w:val="32"/>
+          <w:szCs w:val="32"/>
+          <w:rtl/>
+          <w:lang w:bidi="fa-IR"/>
+        </w:rPr>
+        <w:t>ازای</w:t>
+      </w:r>
+      <w:proofErr w:type="spellEnd"/>
+      <w:r>
+        <w:rPr>
+          <w:rFonts w:ascii="B Nazanin" w:hAnsi="B Nazanin" w:cs="B Nazanin" w:hint="cs"/>
+          <w:color w:val="000000" w:themeColor="text1"/>
+          <w:sz w:val="32"/>
+          <w:szCs w:val="32"/>
+          <w:rtl/>
+          <w:lang w:bidi="fa-IR"/>
+        </w:rPr>
+        <w:t xml:space="preserve"> ورودی های مختلف در شکل های زیر قابل مشاهده است.</w:t>
+      </w:r>
+    </w:p>
+    <w:p>
+      <w:pPr>
+        <w:bidi/>
+        <w:rPr>
+          <w:rFonts w:ascii="B Nazanin" w:hAnsi="B Nazanin" w:cs="B Nazanin"/>
+          <w:color w:val="000000" w:themeColor="text1"/>
+          <w:sz w:val="32"/>
+          <w:szCs w:val="32"/>
+          <w:rtl/>
+          <w:lang w:bidi="fa-IR"/>
+        </w:rPr>
+      </w:pPr>
+    </w:p>
+    <w:p>
+      <w:pPr>
+        <w:bidi/>
+        <w:rPr>
+          <w:rFonts w:ascii="B Nazanin" w:hAnsi="B Nazanin" w:cs="B Nazanin" w:hint="cs"/>
+          <w:color w:val="000000" w:themeColor="text1"/>
+          <w:sz w:val="32"/>
+          <w:szCs w:val="32"/>
+          <w:rtl/>
+          <w:lang w:bidi="fa-IR"/>
+        </w:rPr>
+      </w:pPr>
+      <w:r>
+        <w:rPr>
+          <w:rFonts w:ascii="B Nazanin" w:hAnsi="B Nazanin" w:cs="B Nazanin" w:hint="cs"/>
+          <w:noProof/>
+          <w:color w:val="000000" w:themeColor="text1"/>
+          <w:sz w:val="32"/>
+          <w:szCs w:val="32"/>
+          <w:rtl/>
+          <w:lang w:val="fa-IR" w:bidi="fa-IR"/>
+        </w:rPr>
+        <w:drawing>
+          <wp:inline distT="0" distB="0" distL="0" distR="0">
+            <wp:extent cx="5727700" cy="2760345"/>
+            <wp:effectExtent l="0" t="0" r="0" b="0"/>
+            <wp:docPr id="13" name="Picture 13"/>
+            <wp:cNvGraphicFramePr>
+              <a:graphicFrameLocks xmlns:a="http://schemas.openxmlformats.org/drawingml/2006/main" noChangeAspect="1"/>
+            </wp:cNvGraphicFramePr>
+            <a:graphic xmlns:a="http://schemas.openxmlformats.org/drawingml/2006/main">
+              <a:graphicData uri="http://schemas.openxmlformats.org/drawingml/2006/picture">
+                <pic:pic xmlns:pic="http://schemas.openxmlformats.org/drawingml/2006/picture">
+                  <pic:nvPicPr>
+                    <pic:cNvPr id="13" name="01 - 11.png"/>
+                    <pic:cNvPicPr/>
+                  </pic:nvPicPr>
+                  <pic:blipFill>
+                    <a:blip r:embed="rId15" cstate="print">
+                      <a:extLst>
+                        <a:ext uri="{28A0092B-C50C-407E-A947-70E740481C1C}">
+                          <a14:useLocalDpi xmlns:a14="http://schemas.microsoft.com/office/drawing/2010/main" val="0"/>
+                        </a:ext>
+                      </a:extLst>
+                    </a:blip>
+                    <a:stretch>
+                      <a:fillRect/>
+                    </a:stretch>
+                  </pic:blipFill>
+                  <pic:spPr>
+                    <a:xfrm>
+                      <a:off x="0" y="0"/>
+                      <a:ext cx="5727700" cy="2760345"/>
+                    </a:xfrm>
+                    <a:prstGeom prst="rect">
+                      <a:avLst/>
+                    </a:prstGeom>
+                  </pic:spPr>
+                </pic:pic>
+              </a:graphicData>
+            </a:graphic>
+          </wp:inline>
+        </w:drawing>
+      </w:r>
+    </w:p>
+    <w:p>
+      <w:pPr>
+        <w:bidi/>
+        <w:jc w:val="center"/>
+        <w:rPr>
+          <w:rFonts w:ascii="Cambria" w:hAnsi="Cambria" w:cs="B Nazanin"/>
+          <w:color w:val="000000" w:themeColor="text1"/>
+          <w:sz w:val="32"/>
+          <w:szCs w:val="32"/>
+          <w:lang w:bidi="fa-IR"/>
+        </w:rPr>
+      </w:pPr>
+      <w:r>
+        <w:rPr>
+          <w:rFonts w:ascii="B Nazanin" w:hAnsi="B Nazanin" w:cs="B Nazanin" w:hint="cs"/>
+          <w:color w:val="000000" w:themeColor="text1"/>
+          <w:sz w:val="32"/>
+          <w:szCs w:val="32"/>
+          <w:rtl/>
+          <w:lang w:bidi="fa-IR"/>
+        </w:rPr>
+        <w:t xml:space="preserve">شکل ۱۲ : خروجی مدار به </w:t>
+      </w:r>
+      <w:proofErr w:type="spellStart"/>
+      <w:r>
+        <w:rPr>
+          <w:rFonts w:ascii="B Nazanin" w:hAnsi="B Nazanin" w:cs="B Nazanin" w:hint="cs"/>
+          <w:color w:val="000000" w:themeColor="text1"/>
+          <w:sz w:val="32"/>
+          <w:szCs w:val="32"/>
+          <w:rtl/>
+          <w:lang w:bidi="fa-IR"/>
+        </w:rPr>
+        <w:t>ازای</w:t>
+      </w:r>
+      <w:proofErr w:type="spellEnd"/>
+      <w:r>
+        <w:rPr>
+          <w:rFonts w:ascii="B Nazanin" w:hAnsi="B Nazanin" w:cs="B Nazanin" w:hint="cs"/>
+          <w:color w:val="000000" w:themeColor="text1"/>
+          <w:sz w:val="32"/>
+          <w:szCs w:val="32"/>
+          <w:rtl/>
+          <w:lang w:bidi="fa-IR"/>
+        </w:rPr>
+        <w:t xml:space="preserve"> </w:t>
+      </w:r>
+      <w:proofErr w:type="spellStart"/>
+      <w:r>
+        <w:rPr>
+          <w:rFonts w:ascii="B Nazanin" w:hAnsi="B Nazanin" w:cs="B Nazanin" w:hint="cs"/>
+          <w:color w:val="000000" w:themeColor="text1"/>
+          <w:sz w:val="32"/>
+          <w:szCs w:val="32"/>
+          <w:rtl/>
+          <w:lang w:bidi="fa-IR"/>
+        </w:rPr>
+        <w:t>ترنزیشن</w:t>
+      </w:r>
+      <w:proofErr w:type="spellEnd"/>
+      <w:r>
+        <w:rPr>
+          <w:rFonts w:ascii="B Nazanin" w:hAnsi="B Nazanin" w:cs="B Nazanin" w:hint="cs"/>
+          <w:color w:val="000000" w:themeColor="text1"/>
+          <w:sz w:val="32"/>
+          <w:szCs w:val="32"/>
+          <w:rtl/>
+          <w:lang w:bidi="fa-IR"/>
+        </w:rPr>
+        <w:t xml:space="preserve"> ورودی از </w:t>
+      </w:r>
+      <w:r>
+        <w:rPr>
+          <w:rFonts w:ascii="Cambria" w:hAnsi="Cambria" w:cs="B Nazanin"/>
+          <w:color w:val="000000" w:themeColor="text1"/>
+          <w:sz w:val="32"/>
+          <w:szCs w:val="32"/>
+          <w:lang w:bidi="fa-IR"/>
+        </w:rPr>
+        <w:t>X=0 , A = 1</w:t>
+      </w:r>
+      <w:r>
+        <w:rPr>
+          <w:rFonts w:ascii="Cambria" w:hAnsi="Cambria" w:cs="B Nazanin" w:hint="cs"/>
+          <w:color w:val="000000" w:themeColor="text1"/>
+          <w:sz w:val="32"/>
+          <w:szCs w:val="32"/>
+          <w:rtl/>
+          <w:lang w:bidi="fa-IR"/>
+        </w:rPr>
+        <w:t xml:space="preserve"> به </w:t>
+      </w:r>
+      <w:r>
+        <w:rPr>
+          <w:rFonts w:ascii="Cambria" w:hAnsi="Cambria" w:cs="B Nazanin"/>
+          <w:color w:val="000000" w:themeColor="text1"/>
+          <w:sz w:val="32"/>
+          <w:szCs w:val="32"/>
+          <w:lang w:bidi="fa-IR"/>
+        </w:rPr>
+        <w:t>X=1 , A=1</w:t>
+      </w:r>
+    </w:p>
+    <w:p>
+      <w:pPr>
+        <w:bidi/>
+        <w:jc w:val="center"/>
+        <w:rPr>
+          <w:rFonts w:ascii="Cambria" w:hAnsi="Cambria" w:cs="B Nazanin"/>
+          <w:color w:val="000000" w:themeColor="text1"/>
+          <w:sz w:val="32"/>
+          <w:szCs w:val="32"/>
+          <w:lang w:bidi="fa-IR"/>
+        </w:rPr>
+      </w:pPr>
+    </w:p>
+    <w:p>
+      <w:pPr>
+        <w:bidi/>
+        <w:jc w:val="center"/>
+        <w:rPr>
+          <w:rFonts w:ascii="Cambria" w:hAnsi="Cambria" w:cs="B Nazanin"/>
+          <w:color w:val="000000" w:themeColor="text1"/>
+          <w:sz w:val="32"/>
+          <w:szCs w:val="32"/>
+          <w:lang w:bidi="fa-IR"/>
+        </w:rPr>
+      </w:pPr>
+    </w:p>
+    <w:p>
+      <w:pPr>
+        <w:bidi/>
+        <w:jc w:val="center"/>
+        <w:rPr>
+          <w:rFonts w:ascii="Cambria" w:hAnsi="Cambria" w:cs="B Nazanin" w:hint="cs"/>
+          <w:color w:val="000000" w:themeColor="text1"/>
+          <w:sz w:val="32"/>
+          <w:szCs w:val="32"/>
+          <w:lang w:bidi="fa-IR"/>
+        </w:rPr>
+      </w:pPr>
+      <w:r>
+        <w:rPr>
+          <w:rFonts w:ascii="Cambria" w:hAnsi="Cambria" w:cs="B Nazanin" w:hint="cs"/>
+          <w:noProof/>
+          <w:color w:val="000000" w:themeColor="text1"/>
+          <w:sz w:val="32"/>
+          <w:szCs w:val="32"/>
+          <w:lang w:bidi="fa-IR"/>
+        </w:rPr>
+        <w:drawing>
+          <wp:inline distT="0" distB="0" distL="0" distR="0">
+            <wp:extent cx="5727700" cy="2719705"/>
+            <wp:effectExtent l="0" t="0" r="0" b="0"/>
+            <wp:docPr id="14" name="Picture 14"/>
+            <wp:cNvGraphicFramePr>
+              <a:graphicFrameLocks xmlns:a="http://schemas.openxmlformats.org/drawingml/2006/main" noChangeAspect="1"/>
+            </wp:cNvGraphicFramePr>
+            <a:graphic xmlns:a="http://schemas.openxmlformats.org/drawingml/2006/main">
+              <a:graphicData uri="http://schemas.openxmlformats.org/drawingml/2006/picture">
+                <pic:pic xmlns:pic="http://schemas.openxmlformats.org/drawingml/2006/picture">
+                  <pic:nvPicPr>
+                    <pic:cNvPr id="14" name="Screen Shot 1397-09-02 at 23.28.09.png"/>
+                    <pic:cNvPicPr/>
+                  </pic:nvPicPr>
+                  <pic:blipFill>
+                    <a:blip r:embed="rId16" cstate="print">
+                      <a:extLst>
+                        <a:ext uri="{28A0092B-C50C-407E-A947-70E740481C1C}">
+                          <a14:useLocalDpi xmlns:a14="http://schemas.microsoft.com/office/drawing/2010/main" val="0"/>
+                        </a:ext>
+                      </a:extLst>
+                    </a:blip>
+                    <a:stretch>
+                      <a:fillRect/>
+                    </a:stretch>
+                  </pic:blipFill>
+                  <pic:spPr>
+                    <a:xfrm>
+                      <a:off x="0" y="0"/>
+                      <a:ext cx="5727700" cy="2719705"/>
+                    </a:xfrm>
+                    <a:prstGeom prst="rect">
+                      <a:avLst/>
+                    </a:prstGeom>
+                  </pic:spPr>
+                </pic:pic>
+              </a:graphicData>
+            </a:graphic>
+          </wp:inline>
+        </w:drawing>
+      </w:r>
+    </w:p>
+    <w:p>
+      <w:pPr>
+        <w:bidi/>
+        <w:jc w:val="center"/>
+        <w:rPr>
+          <w:rFonts w:ascii="Cambria" w:hAnsi="Cambria" w:cs="B Nazanin"/>
+          <w:color w:val="000000" w:themeColor="text1"/>
+          <w:sz w:val="32"/>
+          <w:szCs w:val="32"/>
+          <w:lang w:bidi="fa-IR"/>
+        </w:rPr>
+      </w:pPr>
+      <w:r>
+        <w:rPr>
+          <w:rFonts w:ascii="Cambria" w:hAnsi="Cambria" w:cs="B Nazanin" w:hint="cs"/>
+          <w:color w:val="000000" w:themeColor="text1"/>
+          <w:sz w:val="32"/>
+          <w:szCs w:val="32"/>
+          <w:rtl/>
+          <w:lang w:bidi="fa-IR"/>
+        </w:rPr>
+        <w:t xml:space="preserve">شکل ۱۳ : خروجی مدار به </w:t>
+      </w:r>
+      <w:proofErr w:type="spellStart"/>
+      <w:r>
+        <w:rPr>
+          <w:rFonts w:ascii="Cambria" w:hAnsi="Cambria" w:cs="B Nazanin" w:hint="cs"/>
+          <w:color w:val="000000" w:themeColor="text1"/>
+          <w:sz w:val="32"/>
+          <w:szCs w:val="32"/>
+          <w:rtl/>
+          <w:lang w:bidi="fa-IR"/>
+        </w:rPr>
+        <w:t>ازای</w:t>
+      </w:r>
+      <w:proofErr w:type="spellEnd"/>
+      <w:r>
+        <w:rPr>
+          <w:rFonts w:ascii="Cambria" w:hAnsi="Cambria" w:cs="B Nazanin" w:hint="cs"/>
+          <w:color w:val="000000" w:themeColor="text1"/>
+          <w:sz w:val="32"/>
+          <w:szCs w:val="32"/>
+          <w:rtl/>
+          <w:lang w:bidi="fa-IR"/>
+        </w:rPr>
+        <w:t xml:space="preserve"> ورودی از </w:t>
+      </w:r>
+      <w:r>
+        <w:rPr>
+          <w:rFonts w:ascii="Cambria" w:hAnsi="Cambria" w:cs="B Nazanin"/>
+          <w:color w:val="000000" w:themeColor="text1"/>
+          <w:sz w:val="32"/>
+          <w:szCs w:val="32"/>
+          <w:lang w:bidi="fa-IR"/>
+        </w:rPr>
+        <w:t xml:space="preserve">X = 1, A = 0 </w:t>
+      </w:r>
+      <w:r>
+        <w:rPr>
+          <w:rFonts w:ascii="Cambria" w:hAnsi="Cambria" w:cs="B Nazanin" w:hint="cs"/>
+          <w:color w:val="000000" w:themeColor="text1"/>
+          <w:sz w:val="32"/>
+          <w:szCs w:val="32"/>
+          <w:rtl/>
+          <w:lang w:bidi="fa-IR"/>
+        </w:rPr>
+        <w:t xml:space="preserve"> به </w:t>
+      </w:r>
+      <w:r>
+        <w:rPr>
+          <w:rFonts w:ascii="Cambria" w:hAnsi="Cambria" w:cs="B Nazanin"/>
+          <w:color w:val="000000" w:themeColor="text1"/>
+          <w:sz w:val="32"/>
+          <w:szCs w:val="32"/>
+          <w:lang w:bidi="fa-IR"/>
+        </w:rPr>
+        <w:t>X = 1, A = 1</w:t>
+      </w:r>
+    </w:p>
+    <w:p>
+      <w:pPr>
+        <w:bidi/>
+        <w:jc w:val="center"/>
+        <w:rPr>
+          <w:rFonts w:ascii="Cambria" w:hAnsi="Cambria" w:cs="B Nazanin"/>
+          <w:color w:val="000000" w:themeColor="text1"/>
+          <w:sz w:val="32"/>
+          <w:szCs w:val="32"/>
+          <w:lang w:bidi="fa-IR"/>
+        </w:rPr>
+      </w:pPr>
+    </w:p>
+    <w:p>
+      <w:pPr>
+        <w:bidi/>
+        <w:jc w:val="center"/>
+        <w:rPr>
+          <w:rFonts w:ascii="Cambria" w:hAnsi="Cambria" w:cs="B Nazanin"/>
+          <w:color w:val="000000" w:themeColor="text1"/>
+          <w:sz w:val="32"/>
+          <w:szCs w:val="32"/>
+          <w:lang w:bidi="fa-IR"/>
+        </w:rPr>
+      </w:pPr>
+    </w:p>
+    <w:p>
+      <w:pPr>
+        <w:bidi/>
+        <w:jc w:val="center"/>
+        <w:rPr>
+          <w:rFonts w:ascii="Cambria" w:hAnsi="Cambria" w:cs="B Nazanin"/>
+          <w:color w:val="000000" w:themeColor="text1"/>
+          <w:sz w:val="32"/>
+          <w:szCs w:val="32"/>
+          <w:lang w:bidi="fa-IR"/>
+        </w:rPr>
+      </w:pPr>
+    </w:p>
+    <w:p>
+      <w:pPr>
+        <w:bidi/>
+        <w:jc w:val="center"/>
+        <w:rPr>
+          <w:rFonts w:ascii="Cambria" w:hAnsi="Cambria" w:cs="B Nazanin"/>
+          <w:color w:val="000000" w:themeColor="text1"/>
+          <w:sz w:val="32"/>
+          <w:szCs w:val="32"/>
+          <w:lang w:bidi="fa-IR"/>
+        </w:rPr>
+      </w:pPr>
+    </w:p>
+    <w:p>
+      <w:pPr>
+        <w:bidi/>
+        <w:jc w:val="center"/>
+        <w:rPr>
+          <w:rFonts w:ascii="Cambria" w:hAnsi="Cambria" w:cs="B Nazanin"/>
+          <w:color w:val="000000" w:themeColor="text1"/>
+          <w:sz w:val="32"/>
+          <w:szCs w:val="32"/>
+          <w:lang w:bidi="fa-IR"/>
+        </w:rPr>
+      </w:pPr>
+    </w:p>
+    <w:p>
+      <w:pPr>
+        <w:bidi/>
+        <w:jc w:val="center"/>
+        <w:rPr>
+          <w:rFonts w:ascii="Cambria" w:hAnsi="Cambria" w:cs="B Nazanin"/>
+          <w:color w:val="000000" w:themeColor="text1"/>
+          <w:sz w:val="32"/>
+          <w:szCs w:val="32"/>
+          <w:lang w:bidi="fa-IR"/>
+        </w:rPr>
+      </w:pPr>
+    </w:p>
+    <w:p>
+      <w:pPr>
+        <w:bidi/>
+        <w:jc w:val="center"/>
+        <w:rPr>
+          <w:rFonts w:ascii="Cambria" w:hAnsi="Cambria" w:cs="B Nazanin"/>
+          <w:color w:val="000000" w:themeColor="text1"/>
+          <w:sz w:val="32"/>
+          <w:szCs w:val="32"/>
+          <w:lang w:bidi="fa-IR"/>
+        </w:rPr>
+      </w:pPr>
+    </w:p>
+    <w:p>
+      <w:pPr>
+        <w:bidi/>
+        <w:jc w:val="center"/>
+        <w:rPr>
+          <w:rFonts w:ascii="Cambria" w:hAnsi="Cambria" w:cs="B Nazanin" w:hint="cs"/>
+          <w:color w:val="000000" w:themeColor="text1"/>
+          <w:sz w:val="32"/>
+          <w:szCs w:val="32"/>
+          <w:lang w:bidi="fa-IR"/>
+        </w:rPr>
+      </w:pPr>
+      <w:r>
+        <w:rPr>
+          <w:rFonts w:ascii="Cambria" w:hAnsi="Cambria" w:cs="B Nazanin" w:hint="cs"/>
+          <w:noProof/>
+          <w:color w:val="000000" w:themeColor="text1"/>
+          <w:sz w:val="32"/>
+          <w:szCs w:val="32"/>
+          <w:lang w:bidi="fa-IR"/>
+        </w:rPr>
+        <w:drawing>
+          <wp:inline distT="0" distB="0" distL="0" distR="0">
+            <wp:extent cx="5727700" cy="2689225"/>
+            <wp:effectExtent l="0" t="0" r="0" b="3175"/>
+            <wp:docPr id="15" name="Picture 15"/>
+            <wp:cNvGraphicFramePr>
+              <a:graphicFrameLocks xmlns:a="http://schemas.openxmlformats.org/drawingml/2006/main" noChangeAspect="1"/>
+            </wp:cNvGraphicFramePr>
+            <a:graphic xmlns:a="http://schemas.openxmlformats.org/drawingml/2006/main">
+              <a:graphicData uri="http://schemas.openxmlformats.org/drawingml/2006/picture">
+                <pic:pic xmlns:pic="http://schemas.openxmlformats.org/drawingml/2006/picture">
+                  <pic:nvPicPr>
+                    <pic:cNvPr id="15" name="00 - 11.png"/>
+                    <pic:cNvPicPr/>
+                  </pic:nvPicPr>
+                  <pic:blipFill>
+                    <a:blip r:embed="rId17" cstate="print">
+                      <a:extLst>
+                        <a:ext uri="{28A0092B-C50C-407E-A947-70E740481C1C}">
+                          <a14:useLocalDpi xmlns:a14="http://schemas.microsoft.com/office/drawing/2010/main" val="0"/>
+                        </a:ext>
+                      </a:extLst>
+                    </a:blip>
+                    <a:stretch>
+                      <a:fillRect/>
+                    </a:stretch>
+                  </pic:blipFill>
+                  <pic:spPr>
+                    <a:xfrm>
+                      <a:off x="0" y="0"/>
+                      <a:ext cx="5727700" cy="2689225"/>
+                    </a:xfrm>
+                    <a:prstGeom prst="rect">
+                      <a:avLst/>
+                    </a:prstGeom>
+                  </pic:spPr>
+                </pic:pic>
+              </a:graphicData>
+            </a:graphic>
+          </wp:inline>
+        </w:drawing>
+      </w:r>
+    </w:p>
+    <w:p>
+      <w:pPr>
+        <w:bidi/>
+        <w:jc w:val="center"/>
+        <w:rPr>
+          <w:rFonts w:ascii="Cambria" w:hAnsi="Cambria" w:cs="B Nazanin"/>
+          <w:color w:val="000000" w:themeColor="text1"/>
+          <w:sz w:val="32"/>
+          <w:szCs w:val="32"/>
+          <w:lang w:bidi="fa-IR"/>
+        </w:rPr>
+      </w:pPr>
+      <w:r>
+        <w:rPr>
+          <w:rFonts w:ascii="Cambria" w:hAnsi="Cambria" w:cs="B Nazanin" w:hint="cs"/>
+          <w:color w:val="000000" w:themeColor="text1"/>
+          <w:sz w:val="32"/>
+          <w:szCs w:val="32"/>
+          <w:rtl/>
+          <w:lang w:bidi="fa-IR"/>
+        </w:rPr>
+        <w:t xml:space="preserve">شکل ۱۴ : خروجی به </w:t>
+      </w:r>
+      <w:proofErr w:type="spellStart"/>
+      <w:r>
+        <w:rPr>
+          <w:rFonts w:ascii="Cambria" w:hAnsi="Cambria" w:cs="B Nazanin" w:hint="cs"/>
+          <w:color w:val="000000" w:themeColor="text1"/>
+          <w:sz w:val="32"/>
+          <w:szCs w:val="32"/>
+          <w:rtl/>
+          <w:lang w:bidi="fa-IR"/>
+        </w:rPr>
+        <w:t>ازای</w:t>
+      </w:r>
+      <w:proofErr w:type="spellEnd"/>
+      <w:r>
+        <w:rPr>
+          <w:rFonts w:ascii="Cambria" w:hAnsi="Cambria" w:cs="B Nazanin" w:hint="cs"/>
+          <w:color w:val="000000" w:themeColor="text1"/>
+          <w:sz w:val="32"/>
+          <w:szCs w:val="32"/>
+          <w:rtl/>
+          <w:lang w:bidi="fa-IR"/>
+        </w:rPr>
+        <w:t xml:space="preserve"> </w:t>
+      </w:r>
+      <w:proofErr w:type="spellStart"/>
+      <w:r>
+        <w:rPr>
+          <w:rFonts w:ascii="Cambria" w:hAnsi="Cambria" w:cs="B Nazanin" w:hint="cs"/>
+          <w:color w:val="000000" w:themeColor="text1"/>
+          <w:sz w:val="32"/>
+          <w:szCs w:val="32"/>
+          <w:rtl/>
+          <w:lang w:bidi="fa-IR"/>
+        </w:rPr>
+        <w:t>ترنزیشن</w:t>
+      </w:r>
+      <w:proofErr w:type="spellEnd"/>
+      <w:r>
+        <w:rPr>
+          <w:rFonts w:ascii="Cambria" w:hAnsi="Cambria" w:cs="B Nazanin" w:hint="cs"/>
+          <w:color w:val="000000" w:themeColor="text1"/>
+          <w:sz w:val="32"/>
+          <w:szCs w:val="32"/>
+          <w:rtl/>
+          <w:lang w:bidi="fa-IR"/>
+        </w:rPr>
+        <w:t xml:space="preserve"> </w:t>
+      </w:r>
+      <w:r>
+        <w:rPr>
+          <w:rFonts w:ascii="Cambria" w:hAnsi="Cambria" w:cs="B Nazanin"/>
+          <w:color w:val="000000" w:themeColor="text1"/>
+          <w:sz w:val="32"/>
+          <w:szCs w:val="32"/>
+          <w:lang w:bidi="fa-IR"/>
+        </w:rPr>
+        <w:t xml:space="preserve">X=0, A =0 </w:t>
+      </w:r>
+      <w:r>
+        <w:rPr>
+          <w:rFonts w:ascii="Cambria" w:hAnsi="Cambria" w:cs="B Nazanin" w:hint="cs"/>
+          <w:color w:val="000000" w:themeColor="text1"/>
+          <w:sz w:val="32"/>
+          <w:szCs w:val="32"/>
+          <w:rtl/>
+          <w:lang w:bidi="fa-IR"/>
+        </w:rPr>
+        <w:t xml:space="preserve"> به </w:t>
+      </w:r>
+      <w:r>
+        <w:rPr>
+          <w:rFonts w:ascii="Cambria" w:hAnsi="Cambria" w:cs="B Nazanin"/>
+          <w:color w:val="000000" w:themeColor="text1"/>
+          <w:sz w:val="32"/>
+          <w:szCs w:val="32"/>
+          <w:lang w:bidi="fa-IR"/>
+        </w:rPr>
+        <w:t xml:space="preserve">X = 1 </w:t>
+      </w:r>
+      <w:r>
+        <w:rPr>
+          <w:rFonts w:ascii="Cambria" w:hAnsi="Cambria" w:cs="B Nazanin" w:hint="cs"/>
+          <w:color w:val="000000" w:themeColor="text1"/>
+          <w:sz w:val="32"/>
+          <w:szCs w:val="32"/>
+          <w:rtl/>
+          <w:lang w:bidi="fa-IR"/>
+        </w:rPr>
+        <w:t xml:space="preserve"> و </w:t>
+      </w:r>
+      <w:r>
+        <w:rPr>
+          <w:rFonts w:ascii="Cambria" w:hAnsi="Cambria" w:cs="B Nazanin"/>
+          <w:color w:val="000000" w:themeColor="text1"/>
+          <w:sz w:val="32"/>
+          <w:szCs w:val="32"/>
+          <w:lang w:bidi="fa-IR"/>
+        </w:rPr>
+        <w:t>Y = 1</w:t>
+      </w:r>
+    </w:p>
+    <w:p>
+      <w:pPr>
+        <w:bidi/>
+        <w:jc w:val="both"/>
+        <w:rPr>
+          <w:rFonts w:ascii="Cambria" w:hAnsi="Cambria" w:cs="B Nazanin"/>
           <w:b/>
           <w:bCs/>
           <w:color w:val="4472C4" w:themeColor="accent1"/>
@@ -4196,9 +5193,10 @@
     </w:p>
     <w:p>
       <w:pPr>
-        <w:jc w:val="right"/>
-        <w:rPr>
-          <w:rFonts w:ascii="B Nazanin" w:hAnsi="B Nazanin" w:cs="B Nazanin"/>
+        <w:bidi/>
+        <w:jc w:val="both"/>
+        <w:rPr>
+          <w:rFonts w:ascii="Cambria" w:hAnsi="Cambria" w:cs="B Nazanin"/>
           <w:b/>
           <w:bCs/>
           <w:color w:val="4472C4" w:themeColor="accent1"/>
@@ -4210,37 +5208,35 @@
     </w:p>
     <w:p>
       <w:pPr>
-        <w:jc w:val="right"/>
-        <w:rPr>
-          <w:rFonts w:ascii="B Nazanin" w:hAnsi="B Nazanin" w:cs="B Nazanin"/>
+        <w:bidi/>
+        <w:jc w:val="both"/>
+        <w:rPr>
+          <w:rFonts w:ascii="Cambria" w:hAnsi="Cambria" w:cs="B Nazanin"/>
           <w:b/>
           <w:bCs/>
           <w:color w:val="4472C4" w:themeColor="accent1"/>
           <w:sz w:val="32"/>
           <w:szCs w:val="32"/>
-          <w:lang w:bidi="fa-IR"/>
-        </w:rPr>
-      </w:pPr>
-    </w:p>
-    <w:p>
-      <w:pPr>
-        <w:jc w:val="right"/>
-        <w:rPr>
-          <w:rFonts w:ascii="B Nazanin" w:hAnsi="B Nazanin" w:cs="B Nazanin"/>
+          <w:rtl/>
+          <w:lang w:bidi="fa-IR"/>
+        </w:rPr>
+      </w:pPr>
+      <w:r>
+        <w:rPr>
+          <w:rFonts w:ascii="Cambria" w:hAnsi="Cambria" w:cs="B Nazanin" w:hint="cs"/>
           <w:b/>
           <w:bCs/>
           <w:color w:val="4472C4" w:themeColor="accent1"/>
           <w:sz w:val="32"/>
           <w:szCs w:val="32"/>
-          <w:lang w:bidi="fa-IR"/>
-        </w:rPr>
-      </w:pPr>
-    </w:p>
-    <w:p>
-      <w:pPr>
-        <w:jc w:val="right"/>
-        <w:rPr>
-          <w:rFonts w:ascii="B Nazanin" w:hAnsi="B Nazanin" w:cs="B Nazanin"/>
+          <w:rtl/>
+          <w:lang w:bidi="fa-IR"/>
+        </w:rPr>
+        <w:t>ب)</w:t>
+      </w:r>
+      <w:r>
+        <w:rPr>
+          <w:rFonts w:ascii="Cambria" w:hAnsi="Cambria" w:cs="B Nazanin"/>
           <w:b/>
           <w:bCs/>
           <w:color w:val="4472C4" w:themeColor="accent1"/>
@@ -4248,93 +5244,135 @@
           <w:szCs w:val="32"/>
           <w:lang w:bidi="fa-IR"/>
         </w:rPr>
-      </w:pPr>
-    </w:p>
-    <w:p>
-      <w:pPr>
+        <w:t xml:space="preserve"> </w:t>
+      </w:r>
+    </w:p>
+    <w:p>
+      <w:pPr>
+        <w:bidi/>
+        <w:jc w:val="both"/>
+        <w:rPr>
+          <w:rFonts w:ascii="Cambria" w:hAnsi="Cambria" w:cs="B Nazanin"/>
+          <w:color w:val="000000" w:themeColor="text1"/>
+          <w:sz w:val="32"/>
+          <w:szCs w:val="32"/>
+          <w:rtl/>
+          <w:lang w:bidi="fa-IR"/>
+        </w:rPr>
+      </w:pPr>
+    </w:p>
+    <w:p>
+      <w:pPr>
+        <w:bidi/>
+        <w:jc w:val="both"/>
+        <w:rPr>
+          <w:rFonts w:ascii="Cambria" w:hAnsi="Cambria" w:cs="B Nazanin"/>
+          <w:color w:val="000000" w:themeColor="text1"/>
+          <w:sz w:val="32"/>
+          <w:szCs w:val="32"/>
+          <w:rtl/>
+          <w:lang w:bidi="fa-IR"/>
+        </w:rPr>
+      </w:pPr>
+      <w:r>
+        <w:rPr>
+          <w:rFonts w:ascii="Cambria" w:hAnsi="Cambria" w:cs="B Nazanin" w:hint="cs"/>
+          <w:color w:val="000000" w:themeColor="text1"/>
+          <w:sz w:val="32"/>
+          <w:szCs w:val="32"/>
+          <w:rtl/>
+          <w:lang w:bidi="fa-IR"/>
+        </w:rPr>
+        <w:t>برای محاسبه ی توان از دستور زیر استفاده شده است :</w:t>
+      </w:r>
+    </w:p>
+    <w:p>
+      <w:pPr>
+        <w:bidi/>
+        <w:jc w:val="both"/>
+        <w:rPr>
+          <w:rFonts w:ascii="Cambria" w:hAnsi="Cambria" w:cs="B Nazanin"/>
+          <w:color w:val="000000" w:themeColor="text1"/>
+          <w:sz w:val="32"/>
+          <w:szCs w:val="32"/>
+          <w:rtl/>
+          <w:lang w:bidi="fa-IR"/>
+        </w:rPr>
+      </w:pPr>
+    </w:p>
+    <w:p>
+      <w:pPr>
+        <w:shd w:val="clear" w:color="auto" w:fill="FFFFFF" w:themeFill="background1"/>
+        <w:spacing w:line="285" w:lineRule="atLeast"/>
+        <w:rPr>
+          <w:rFonts w:ascii="Consolas" w:eastAsia="Times New Roman" w:hAnsi="Consolas" w:cs="Consolas"/>
+          <w:color w:val="000000" w:themeColor="text1"/>
+          <w:sz w:val="28"/>
+          <w:szCs w:val="28"/>
+        </w:rPr>
+      </w:pPr>
+      <w:r>
+        <w:rPr>
+          <w:rFonts w:ascii="Consolas" w:eastAsia="Times New Roman" w:hAnsi="Consolas" w:cs="Consolas"/>
+          <w:color w:val="000000" w:themeColor="text1"/>
+          <w:sz w:val="28"/>
+          <w:szCs w:val="28"/>
+        </w:rPr>
+        <w:t xml:space="preserve">.MEASURE TRAN </w:t>
+      </w:r>
+      <w:proofErr w:type="spellStart"/>
+      <w:r>
+        <w:rPr>
+          <w:rFonts w:ascii="Consolas" w:eastAsia="Times New Roman" w:hAnsi="Consolas" w:cs="Consolas"/>
+          <w:color w:val="000000" w:themeColor="text1"/>
+          <w:sz w:val="28"/>
+          <w:szCs w:val="28"/>
+        </w:rPr>
+        <w:t>AVGpower</w:t>
+      </w:r>
+      <w:proofErr w:type="spellEnd"/>
+      <w:r>
+        <w:rPr>
+          <w:rFonts w:ascii="Consolas" w:eastAsia="Times New Roman" w:hAnsi="Consolas" w:cs="Consolas"/>
+          <w:color w:val="000000" w:themeColor="text1"/>
+          <w:sz w:val="28"/>
+          <w:szCs w:val="28"/>
+        </w:rPr>
+        <w:t xml:space="preserve"> </w:t>
+      </w:r>
+      <w:proofErr w:type="spellStart"/>
+      <w:r>
+        <w:rPr>
+          <w:rFonts w:ascii="Consolas" w:eastAsia="Times New Roman" w:hAnsi="Consolas" w:cs="Consolas"/>
+          <w:color w:val="000000" w:themeColor="text1"/>
+          <w:sz w:val="28"/>
+          <w:szCs w:val="28"/>
+        </w:rPr>
+        <w:t>avg</w:t>
+      </w:r>
+      <w:proofErr w:type="spellEnd"/>
+      <w:r>
+        <w:rPr>
+          <w:rFonts w:ascii="Consolas" w:eastAsia="Times New Roman" w:hAnsi="Consolas" w:cs="Consolas"/>
+          <w:color w:val="000000" w:themeColor="text1"/>
+          <w:sz w:val="28"/>
+          <w:szCs w:val="28"/>
+        </w:rPr>
+        <w:t xml:space="preserve"> Power</w:t>
+      </w:r>
+    </w:p>
+    <w:p>
+      <w:pPr>
+        <w:bidi/>
         <w:jc w:val="right"/>
         <w:rPr>
-          <w:rFonts w:ascii="B Nazanin" w:hAnsi="B Nazanin" w:cs="B Nazanin"/>
-          <w:b/>
-          <w:bCs/>
-          <w:color w:val="4472C4" w:themeColor="accent1"/>
-          <w:sz w:val="32"/>
-          <w:szCs w:val="32"/>
-          <w:lang w:bidi="fa-IR"/>
-        </w:rPr>
-      </w:pPr>
-    </w:p>
-    <w:p>
-      <w:pPr>
-        <w:jc w:val="right"/>
-        <w:rPr>
-          <w:rFonts w:ascii="B Nazanin" w:hAnsi="B Nazanin" w:cs="B Nazanin"/>
-          <w:b/>
-          <w:bCs/>
-          <w:color w:val="4472C4" w:themeColor="accent1"/>
-          <w:sz w:val="32"/>
-          <w:szCs w:val="32"/>
-          <w:lang w:bidi="fa-IR"/>
-        </w:rPr>
-      </w:pPr>
-    </w:p>
-    <w:p>
-      <w:pPr>
-        <w:jc w:val="right"/>
-        <w:rPr>
-          <w:rFonts w:ascii="B Nazanin" w:hAnsi="B Nazanin" w:cs="B Nazanin"/>
-          <w:b/>
-          <w:bCs/>
-          <w:color w:val="4472C4" w:themeColor="accent1"/>
-          <w:sz w:val="32"/>
-          <w:szCs w:val="32"/>
-          <w:lang w:bidi="fa-IR"/>
-        </w:rPr>
-      </w:pPr>
-    </w:p>
-    <w:p>
-      <w:pPr>
-        <w:jc w:val="right"/>
-        <w:rPr>
-          <w:rFonts w:ascii="B Nazanin" w:hAnsi="B Nazanin" w:cs="B Nazanin"/>
-          <w:b/>
-          <w:bCs/>
-          <w:color w:val="4472C4" w:themeColor="accent1"/>
-          <w:sz w:val="32"/>
-          <w:szCs w:val="32"/>
-          <w:lang w:bidi="fa-IR"/>
-        </w:rPr>
-      </w:pPr>
-    </w:p>
-    <w:p>
-      <w:pPr>
-        <w:bidi/>
-        <w:jc w:val="both"/>
-        <w:rPr>
-          <w:rFonts w:ascii="Cambria" w:hAnsi="Cambria" w:cs="B Nazanin"/>
-          <w:b/>
-          <w:bCs/>
-          <w:color w:val="4472C4" w:themeColor="accent1"/>
-          <w:sz w:val="32"/>
-          <w:szCs w:val="32"/>
-          <w:rtl/>
-          <w:lang w:bidi="fa-IR"/>
-        </w:rPr>
-      </w:pPr>
-      <w:r>
-        <w:rPr>
-          <w:rFonts w:ascii="Cambria" w:hAnsi="Cambria" w:cs="B Nazanin" w:hint="cs"/>
-          <w:b/>
-          <w:bCs/>
-          <w:color w:val="4472C4" w:themeColor="accent1"/>
-          <w:sz w:val="32"/>
-          <w:szCs w:val="32"/>
-          <w:rtl/>
-          <w:lang w:bidi="fa-IR"/>
-        </w:rPr>
-        <w:lastRenderedPageBreak/>
-        <w:t>ب)</w:t>
-      </w:r>
+          <w:rFonts w:ascii="Cambria" w:hAnsi="Cambria" w:cs="B Nazanin"/>
+          <w:color w:val="000000" w:themeColor="text1"/>
+          <w:sz w:val="32"/>
+          <w:szCs w:val="32"/>
+          <w:lang w:bidi="fa-IR"/>
+        </w:rPr>
+      </w:pPr>
     </w:p>
     <w:p>
       <w:pPr>
@@ -4499,18 +5537,30 @@
           <w:p>
             <w:pPr>
               <w:bidi/>
-              <w:jc w:val="both"/>
+              <w:jc w:val="center"/>
               <w:rPr>
                 <w:rFonts w:ascii="Cambria" w:hAnsi="Cambria" w:cs="B Nazanin"/>
                 <w:b/>
                 <w:bCs/>
-                <w:color w:val="4472C4" w:themeColor="accent1"/>
+                <w:color w:val="000000" w:themeColor="text1"/>
                 <w:sz w:val="32"/>
                 <w:szCs w:val="32"/>
                 <w:rtl/>
                 <w:lang w:bidi="fa-IR"/>
               </w:rPr>
             </w:pPr>
+            <w:r>
+              <w:rPr>
+                <w:rFonts w:ascii="Cambria" w:hAnsi="Cambria" w:cs="B Nazanin"/>
+                <w:b/>
+                <w:bCs/>
+                <w:color w:val="000000" w:themeColor="text1"/>
+                <w:sz w:val="32"/>
+                <w:szCs w:val="32"/>
+                <w:lang w:bidi="fa-IR"/>
+              </w:rPr>
+              <w:t>2.6165e -11</w:t>
+            </w:r>
           </w:p>
         </w:tc>
         <w:tc>
@@ -4519,19 +5569,29 @@
           </w:tcPr>
           <w:p>
             <w:pPr>
-              <w:bidi/>
-              <w:jc w:val="both"/>
+              <w:jc w:val="center"/>
               <w:rPr>
                 <w:rFonts w:ascii="Cambria" w:hAnsi="Cambria" w:cs="B Nazanin"/>
                 <w:b/>
                 <w:bCs/>
-                <w:color w:val="4472C4" w:themeColor="accent1"/>
+                <w:color w:val="000000" w:themeColor="text1"/>
                 <w:sz w:val="32"/>
                 <w:szCs w:val="32"/>
-                <w:rtl/>
                 <w:lang w:bidi="fa-IR"/>
               </w:rPr>
             </w:pPr>
+            <w:r>
+              <w:rPr>
+                <w:rFonts w:ascii="Cambria" w:hAnsi="Cambria" w:cs="B Nazanin"/>
+                <w:b/>
+                <w:bCs/>
+                <w:color w:val="000000" w:themeColor="text1"/>
+                <w:sz w:val="32"/>
+                <w:szCs w:val="32"/>
+                <w:lang w:bidi="fa-IR"/>
+              </w:rPr>
+              <w:t>2.60e-11</w:t>
+            </w:r>
           </w:p>
         </w:tc>
         <w:tc>
@@ -4541,18 +5601,30 @@
           <w:p>
             <w:pPr>
               <w:bidi/>
-              <w:jc w:val="both"/>
+              <w:jc w:val="center"/>
               <w:rPr>
                 <w:rFonts w:ascii="Cambria" w:hAnsi="Cambria" w:cs="B Nazanin"/>
                 <w:b/>
                 <w:bCs/>
-                <w:color w:val="4472C4" w:themeColor="accent1"/>
+                <w:color w:val="000000" w:themeColor="text1"/>
                 <w:sz w:val="32"/>
                 <w:szCs w:val="32"/>
                 <w:rtl/>
                 <w:lang w:bidi="fa-IR"/>
               </w:rPr>
             </w:pPr>
+            <w:r>
+              <w:rPr>
+                <w:rFonts w:ascii="Cambria" w:hAnsi="Cambria" w:cs="B Nazanin"/>
+                <w:b/>
+                <w:bCs/>
+                <w:color w:val="000000" w:themeColor="text1"/>
+                <w:sz w:val="32"/>
+                <w:szCs w:val="32"/>
+                <w:lang w:bidi="fa-IR"/>
+              </w:rPr>
+              <w:t>6.92e-10</w:t>
+            </w:r>
           </w:p>
         </w:tc>
         <w:tc>
@@ -4616,18 +5688,42 @@
           <w:p>
             <w:pPr>
               <w:bidi/>
-              <w:jc w:val="both"/>
+              <w:jc w:val="center"/>
               <w:rPr>
                 <w:rFonts w:ascii="Cambria" w:hAnsi="Cambria" w:cs="B Nazanin"/>
                 <w:b/>
                 <w:bCs/>
-                <w:color w:val="4472C4" w:themeColor="accent1"/>
+                <w:color w:val="000000" w:themeColor="text1"/>
                 <w:sz w:val="32"/>
                 <w:szCs w:val="32"/>
                 <w:rtl/>
                 <w:lang w:bidi="fa-IR"/>
               </w:rPr>
             </w:pPr>
+            <w:r>
+              <w:rPr>
+                <w:rFonts w:ascii="Cambria" w:hAnsi="Cambria" w:cs="B Nazanin"/>
+                <w:b/>
+                <w:bCs/>
+                <w:color w:val="000000" w:themeColor="text1"/>
+                <w:sz w:val="32"/>
+                <w:szCs w:val="32"/>
+                <w:lang w:bidi="fa-IR"/>
+              </w:rPr>
+              <w:t>2.57</w:t>
+            </w:r>
+            <w:r>
+              <w:rPr>
+                <w:rFonts w:ascii="Cambria" w:hAnsi="Cambria" w:cs="B Nazanin"/>
+                <w:b/>
+                <w:bCs/>
+                <w:color w:val="000000" w:themeColor="text1"/>
+                <w:sz w:val="32"/>
+                <w:szCs w:val="32"/>
+                <w:lang w:bidi="fa-IR"/>
+              </w:rPr>
+              <w:t>30e-11</w:t>
+            </w:r>
           </w:p>
         </w:tc>
         <w:tc>
@@ -4637,18 +5733,30 @@
           <w:p>
             <w:pPr>
               <w:bidi/>
-              <w:jc w:val="both"/>
+              <w:jc w:val="center"/>
               <w:rPr>
                 <w:rFonts w:ascii="Cambria" w:hAnsi="Cambria" w:cs="B Nazanin"/>
                 <w:b/>
                 <w:bCs/>
-                <w:color w:val="4472C4" w:themeColor="accent1"/>
+                <w:color w:val="000000" w:themeColor="text1"/>
                 <w:sz w:val="32"/>
                 <w:szCs w:val="32"/>
                 <w:rtl/>
                 <w:lang w:bidi="fa-IR"/>
               </w:rPr>
             </w:pPr>
+            <w:r>
+              <w:rPr>
+                <w:rFonts w:ascii="Cambria" w:hAnsi="Cambria" w:cs="B Nazanin"/>
+                <w:b/>
+                <w:bCs/>
+                <w:color w:val="000000" w:themeColor="text1"/>
+                <w:sz w:val="32"/>
+                <w:szCs w:val="32"/>
+                <w:lang w:bidi="fa-IR"/>
+              </w:rPr>
+              <w:t>6.38e-11</w:t>
+            </w:r>
           </w:p>
         </w:tc>
         <w:tc>
@@ -4657,19 +5765,70 @@
           </w:tcPr>
           <w:p>
             <w:pPr>
+              <w:tabs>
+                <w:tab w:val="left" w:pos="701"/>
+                <w:tab w:val="center" w:pos="1168"/>
+              </w:tabs>
               <w:bidi/>
-              <w:jc w:val="both"/>
               <w:rPr>
                 <w:rFonts w:ascii="Cambria" w:hAnsi="Cambria" w:cs="B Nazanin"/>
                 <w:b/>
                 <w:bCs/>
-                <w:color w:val="4472C4" w:themeColor="accent1"/>
+                <w:color w:val="000000" w:themeColor="text1"/>
                 <w:sz w:val="32"/>
                 <w:szCs w:val="32"/>
                 <w:rtl/>
                 <w:lang w:bidi="fa-IR"/>
               </w:rPr>
             </w:pPr>
+            <w:r>
+              <w:rPr>
+                <w:rFonts w:ascii="Cambria" w:hAnsi="Cambria" w:cs="B Nazanin"/>
+                <w:b/>
+                <w:bCs/>
+                <w:color w:val="000000" w:themeColor="text1"/>
+                <w:sz w:val="32"/>
+                <w:szCs w:val="32"/>
+                <w:lang w:bidi="fa-IR"/>
+              </w:rPr>
+              <w:tab/>
+            </w:r>
+            <w:r>
+              <w:rPr>
+                <w:rFonts w:ascii="Cambria" w:hAnsi="Cambria" w:cs="B Nazanin"/>
+                <w:b/>
+                <w:bCs/>
+                <w:color w:val="000000" w:themeColor="text1"/>
+                <w:sz w:val="32"/>
+                <w:szCs w:val="32"/>
+                <w:lang w:bidi="fa-IR"/>
+              </w:rPr>
+              <w:tab/>
+            </w:r>
+            <w:r>
+              <w:rPr>
+                <w:rFonts w:ascii="Cambria" w:hAnsi="Cambria" w:cs="B Nazanin"/>
+                <w:b/>
+                <w:bCs/>
+                <w:color w:val="000000" w:themeColor="text1"/>
+                <w:sz w:val="32"/>
+                <w:szCs w:val="32"/>
+                <w:lang w:bidi="fa-IR"/>
+              </w:rPr>
+              <w:t>9.2</w:t>
+            </w:r>
+            <w:r>
+              <w:rPr>
+                <w:rFonts w:ascii="Cambria" w:hAnsi="Cambria" w:cs="B Nazanin"/>
+                <w:b/>
+                <w:bCs/>
+                <w:color w:val="000000" w:themeColor="text1"/>
+                <w:sz w:val="32"/>
+                <w:szCs w:val="32"/>
+                <w:lang w:bidi="fa-IR"/>
+              </w:rPr>
+              <w:t>e-10</w:t>
+            </w:r>
           </w:p>
         </w:tc>
         <w:tc>
@@ -4733,7 +5892,7 @@
           <w:p>
             <w:pPr>
               <w:bidi/>
-              <w:jc w:val="both"/>
+              <w:jc w:val="center"/>
               <w:rPr>
                 <w:rFonts w:ascii="Cambria" w:hAnsi="Cambria" w:cs="B Nazanin"/>
                 <w:b/>
@@ -4745,6 +5904,18 @@
                 <w:lang w:bidi="fa-IR"/>
               </w:rPr>
             </w:pPr>
+            <w:r>
+              <w:rPr>
+                <w:rFonts w:ascii="Cambria" w:hAnsi="Cambria" w:cs="B Nazanin"/>
+                <w:b/>
+                <w:bCs/>
+                <w:color w:val="000000" w:themeColor="text1"/>
+                <w:sz w:val="32"/>
+                <w:szCs w:val="32"/>
+                <w:lang w:bidi="fa-IR"/>
+              </w:rPr>
+              <w:t>7.893e-7</w:t>
+            </w:r>
           </w:p>
         </w:tc>
         <w:tc>
@@ -4754,18 +5925,30 @@
           <w:p>
             <w:pPr>
               <w:bidi/>
-              <w:jc w:val="both"/>
+              <w:jc w:val="center"/>
               <w:rPr>
                 <w:rFonts w:ascii="Cambria" w:hAnsi="Cambria" w:cs="B Nazanin"/>
                 <w:b/>
                 <w:bCs/>
-                <w:color w:val="4472C4" w:themeColor="accent1"/>
+                <w:color w:val="000000" w:themeColor="text1"/>
                 <w:sz w:val="32"/>
                 <w:szCs w:val="32"/>
                 <w:rtl/>
                 <w:lang w:bidi="fa-IR"/>
               </w:rPr>
             </w:pPr>
+            <w:r>
+              <w:rPr>
+                <w:rFonts w:ascii="Cambria" w:hAnsi="Cambria" w:cs="B Nazanin"/>
+                <w:b/>
+                <w:bCs/>
+                <w:color w:val="000000" w:themeColor="text1"/>
+                <w:sz w:val="32"/>
+                <w:szCs w:val="32"/>
+                <w:lang w:bidi="fa-IR"/>
+              </w:rPr>
+              <w:t>5.8796e-5</w:t>
+            </w:r>
           </w:p>
         </w:tc>
         <w:tc>
@@ -4775,18 +5958,30 @@
           <w:p>
             <w:pPr>
               <w:bidi/>
-              <w:jc w:val="both"/>
+              <w:jc w:val="center"/>
               <w:rPr>
                 <w:rFonts w:ascii="Cambria" w:hAnsi="Cambria" w:cs="B Nazanin"/>
                 <w:b/>
                 <w:bCs/>
-                <w:color w:val="4472C4" w:themeColor="accent1"/>
+                <w:color w:val="000000" w:themeColor="text1"/>
                 <w:sz w:val="32"/>
                 <w:szCs w:val="32"/>
                 <w:rtl/>
                 <w:lang w:bidi="fa-IR"/>
               </w:rPr>
             </w:pPr>
+            <w:r>
+              <w:rPr>
+                <w:rFonts w:ascii="Cambria" w:hAnsi="Cambria" w:cs="B Nazanin"/>
+                <w:b/>
+                <w:bCs/>
+                <w:color w:val="000000" w:themeColor="text1"/>
+                <w:sz w:val="32"/>
+                <w:szCs w:val="32"/>
+                <w:lang w:bidi="fa-IR"/>
+              </w:rPr>
+              <w:t>8.37e-6</w:t>
+            </w:r>
           </w:p>
         </w:tc>
         <w:tc>

</xml_diff>